<commit_message>
Update docs and FlightManagement
</commit_message>
<xml_diff>
--- a/docs/Team01_report.docx
+++ b/docs/Team01_report.docx
@@ -5850,7 +5850,7 @@
           <w:tcPr/>
           <w:p>
             <w:pPr>
-              <w:spacing w:line="360" w:lineRule="auto"/>
+              <w:spacing w:line="276" w:lineRule="auto"/>
               <w:ind w:left="0" w:firstLine="0"/>
               <w:rPr/>
             </w:pPr>
@@ -5871,7 +5871,20 @@
               <w:rPr>
                 <w:rtl w:val="0"/>
               </w:rPr>
-              <w:t xml:space="preserve">  licenseType : string  </w:t>
+              <w:t xml:space="preserve">  licenseType : string</w:t>
+            </w:r>
+          </w:p>
+          <w:p>
+            <w:pPr>
+              <w:spacing w:line="276" w:lineRule="auto"/>
+              <w:ind w:left="0" w:firstLine="0"/>
+              <w:rPr/>
+            </w:pPr>
+            <w:r>
+              <w:rPr>
+                <w:rtl w:val="0"/>
+              </w:rPr>
+              <w:t xml:space="preserve">  </w:t>
             </w:r>
             <w:r>
               <w:rPr>
@@ -17554,7 +17567,7 @@
         <w:rPr>
           <w:rtl w:val="0"/>
         </w:rPr>
-        <w:t xml:space="preserve">FlightInspectionDepartment class</w:t>
+        <w:t xml:space="preserve">FlightInspection class</w:t>
       </w:r>
       <w:r>
         <w:rPr>
@@ -17679,7 +17692,7 @@
                 <w:b w:val="1"/>
                 <w:rtl w:val="0"/>
               </w:rPr>
-              <w:t xml:space="preserve">FlightInspectionDepartment Class</w:t>
+              <w:t xml:space="preserve">FlightInspection Class</w:t>
             </w:r>
           </w:p>
         </w:tc>
@@ -17858,7 +17871,7 @@
         <w:rPr>
           <w:rtl w:val="0"/>
         </w:rPr>
-        <w:t xml:space="preserve">Description of the member functions in the FlightInspectionDepartment class:</w:t>
+        <w:t xml:space="preserve">Description of the member functions in the FlightInspection class:</w:t>
       </w:r>
     </w:p>
     <w:p>
@@ -18090,7 +18103,7 @@
         <w:rPr>
           <w:rtl w:val="0"/>
         </w:rPr>
-        <w:t xml:space="preserve">FlightManagementDepartment class</w:t>
+        <w:t xml:space="preserve">FlightManagement class</w:t>
       </w:r>
       <w:r>
         <w:rPr>
@@ -18241,7 +18254,7 @@
                 <w:b w:val="1"/>
                 <w:rtl w:val="0"/>
               </w:rPr>
-              <w:t xml:space="preserve">FlightManagementDepartment Class</w:t>
+              <w:t xml:space="preserve">FlightManagement Class</w:t>
             </w:r>
           </w:p>
         </w:tc>
@@ -18386,7 +18399,7 @@
     <w:p>
       <w:pPr>
         <w:pStyle w:val="Heading1"/>
-        <w:ind w:left="360" w:firstLine="0"/>
+        <w:ind w:left="0" w:firstLine="0"/>
         <w:rPr>
           <w:u w:val="single"/>
         </w:rPr>
@@ -18399,11 +18412,7 @@
     </w:p>
     <w:p>
       <w:pPr>
-        <w:pStyle w:val="Heading1"/>
-        <w:ind w:left="360" w:firstLine="0"/>
-        <w:rPr>
-          <w:u w:val="single"/>
-        </w:rPr>
+        <w:rPr/>
       </w:pPr>
       <w:r>
         <w:rPr>
@@ -18413,28 +18422,14 @@
     </w:p>
     <w:p>
       <w:pPr>
-        <w:pStyle w:val="Heading1"/>
-        <w:ind w:left="360" w:firstLine="0"/>
-        <w:rPr>
-          <w:u w:val="single"/>
-        </w:rPr>
+        <w:ind w:firstLine="720"/>
+        <w:rPr/>
       </w:pPr>
       <w:r>
         <w:rPr>
           <w:rtl w:val="0"/>
         </w:rPr>
-      </w:r>
-    </w:p>
-    <w:p>
-      <w:pPr>
-        <w:ind w:firstLine="720"/>
-        <w:rPr/>
-      </w:pPr>
-      <w:r>
-        <w:rPr>
-          <w:rtl w:val="0"/>
-        </w:rPr>
-        <w:t xml:space="preserve">Description of member functions in the FlightManagementDepartment class</w:t>
+        <w:t xml:space="preserve">Description of member functions in the FlightManagement class</w:t>
       </w:r>
     </w:p>
     <w:p>

</xml_diff>